<commit_message>
Committálom a régit a masterba
Signed-off-by: Otto Szentjobi <otto.szentjobi@gmail.com>
</commit_message>
<xml_diff>
--- a/Ez is egy minta dokumentum.docx
+++ b/Ez is egy minta dokumentum.docx
@@ -71,13 +71,16 @@
     </w:p>
     <w:p>
       <w:r>
-        <w:t>A harmadik fejezet első sorát, azaz bekezdését én írom, ezennel vakon gépeléssel. Mert én tudok vakon gépelni. Tudok bi</w:t>
+        <w:t xml:space="preserve">A harmadik fejezet első sorát, azaz bekezdését én írom, ezennel vakon gépeléssel. Mert én tudok vakon gépelni. Tudok bizony! </w:t>
+      </w:r>
+    </w:p>
+    <w:p/>
+    <w:p>
+      <w:r>
+        <w:t>Hát igen, ez még az a változat, ami régi</w:t>
       </w:r>
       <w:bookmarkStart w:id="0" w:name="_GoBack"/>
       <w:bookmarkEnd w:id="0"/>
-      <w:r>
-        <w:t xml:space="preserve">zony! </w:t>
-      </w:r>
     </w:p>
     <w:p/>
     <w:sectPr>

</xml_diff>